<commit_message>
Updated SQL, includes new description (bio) column in user and date changed to datetime to enable increased ordering accuracy
</commit_message>
<xml_diff>
--- a/API_documentation.docx
+++ b/API_documentation.docx
@@ -151,7 +151,15 @@
               <w:t>Path</w:t>
             </w:r>
             <w:r>
-              <w:t>: /api/</w:t>
+              <w:t>: /</w:t>
+            </w:r>
+            <w:proofErr w:type="spellStart"/>
+            <w:r>
+              <w:t>api</w:t>
+            </w:r>
+            <w:proofErr w:type="spellEnd"/>
+            <w:r>
+              <w:t>/</w:t>
             </w:r>
             <w:r>
               <w:t>token/{username}</w:t>
@@ -414,7 +422,15 @@
                     <w:t>“</w:t>
                   </w:r>
                   <w:r>
-                    <w:t>token” : “7yGhA4..”</w:t>
+                    <w:t>token</w:t>
+                  </w:r>
+                  <w:proofErr w:type="gramStart"/>
+                  <w:r>
+                    <w:t>” :</w:t>
+                  </w:r>
+                  <w:proofErr w:type="gramEnd"/>
+                  <w:r>
+                    <w:t xml:space="preserve"> “7yGhA4..”</w:t>
                   </w:r>
                 </w:p>
                 <w:p>
@@ -642,7 +658,15 @@
               <w:t>Path</w:t>
             </w:r>
             <w:r>
-              <w:t>: /api/user</w:t>
+              <w:t>: /</w:t>
+            </w:r>
+            <w:proofErr w:type="spellStart"/>
+            <w:r>
+              <w:t>api</w:t>
+            </w:r>
+            <w:proofErr w:type="spellEnd"/>
+            <w:r>
+              <w:t>/user</w:t>
             </w:r>
           </w:p>
         </w:tc>
@@ -775,7 +799,15 @@
                     <w:t>:</w:t>
                   </w:r>
                   <w:r>
-                    <w:t xml:space="preserve"> Users name</w:t>
+                    <w:t xml:space="preserve"> </w:t>
+                  </w:r>
+                  <w:proofErr w:type="gramStart"/>
+                  <w:r>
+                    <w:t>Users</w:t>
+                  </w:r>
+                  <w:proofErr w:type="gramEnd"/>
+                  <w:r>
+                    <w:t xml:space="preserve"> name</w:t>
                   </w:r>
                 </w:p>
               </w:tc>
@@ -786,9 +818,11 @@
                   <w:tcW w:w="4395" w:type="dxa"/>
                 </w:tcPr>
                 <w:p>
+                  <w:proofErr w:type="spellStart"/>
                   <w:r>
                     <w:t>birth_date</w:t>
                   </w:r>
+                  <w:proofErr w:type="spellEnd"/>
                 </w:p>
               </w:tc>
               <w:tc>
@@ -837,7 +871,15 @@
                     <w:t>:</w:t>
                   </w:r>
                   <w:r>
-                    <w:t xml:space="preserve"> Birth date in format “dd/mm/yyyy”</w:t>
+                    <w:t xml:space="preserve"> Birth date in format “dd/mm/</w:t>
+                  </w:r>
+                  <w:proofErr w:type="spellStart"/>
+                  <w:r>
+                    <w:t>yyyy</w:t>
+                  </w:r>
+                  <w:proofErr w:type="spellEnd"/>
+                  <w:r>
+                    <w:t>”</w:t>
                   </w:r>
                 </w:p>
               </w:tc>
@@ -848,6 +890,7 @@
                   <w:tcW w:w="4395" w:type="dxa"/>
                 </w:tcPr>
                 <w:p>
+                  <w:proofErr w:type="spellStart"/>
                   <w:r>
                     <w:t>a</w:t>
                   </w:r>
@@ -857,6 +900,7 @@
                   <w:r>
                     <w:t>_path</w:t>
                   </w:r>
+                  <w:proofErr w:type="spellEnd"/>
                 </w:p>
               </w:tc>
               <w:tc>
@@ -1001,9 +1045,11 @@
                   <w:tcW w:w="4395" w:type="dxa"/>
                 </w:tcPr>
                 <w:p>
+                  <w:proofErr w:type="spellStart"/>
                   <w:r>
                     <w:t>user_tags</w:t>
                   </w:r>
+                  <w:proofErr w:type="spellEnd"/>
                 </w:p>
               </w:tc>
               <w:tc>
@@ -1147,7 +1193,15 @@
                     <w:t>“</w:t>
                   </w:r>
                   <w:r>
-                    <w:t xml:space="preserve">username” : </w:t>
+                    <w:t>username</w:t>
+                  </w:r>
+                  <w:proofErr w:type="gramStart"/>
+                  <w:r>
+                    <w:t>” :</w:t>
+                  </w:r>
+                  <w:proofErr w:type="gramEnd"/>
+                  <w:r>
+                    <w:t xml:space="preserve"> </w:t>
                   </w:r>
                 </w:p>
                 <w:p>
@@ -1350,7 +1404,15 @@
               <w:t>Path</w:t>
             </w:r>
             <w:r>
-              <w:t>: /api/user/{username}</w:t>
+              <w:t>: /</w:t>
+            </w:r>
+            <w:proofErr w:type="spellStart"/>
+            <w:r>
+              <w:t>api</w:t>
+            </w:r>
+            <w:proofErr w:type="spellEnd"/>
+            <w:r>
+              <w:t>/user/{username}</w:t>
             </w:r>
           </w:p>
         </w:tc>
@@ -1557,6 +1619,7 @@
                   <w:tcW w:w="4395" w:type="dxa"/>
                 </w:tcPr>
                 <w:p>
+                  <w:proofErr w:type="spellStart"/>
                   <w:r>
                     <w:t>a</w:t>
                   </w:r>
@@ -1566,6 +1629,7 @@
                   <w:r>
                     <w:t>_path</w:t>
                   </w:r>
+                  <w:proofErr w:type="spellEnd"/>
                 </w:p>
               </w:tc>
               <w:tc>
@@ -1619,9 +1683,11 @@
                   <w:tcW w:w="4395" w:type="dxa"/>
                 </w:tcPr>
                 <w:p>
+                  <w:proofErr w:type="spellStart"/>
                   <w:r>
                     <w:t>reward_points</w:t>
                   </w:r>
+                  <w:proofErr w:type="spellEnd"/>
                 </w:p>
               </w:tc>
               <w:tc>
@@ -1726,11 +1792,24 @@
                     <w:t>Description</w:t>
                   </w:r>
                   <w:r>
-                    <w:t>: full list of users tags</w:t>
-                  </w:r>
-                  <w:r>
-                    <w:t>, comma seperated</w:t>
-                  </w:r>
+                    <w:t xml:space="preserve">: full list of </w:t>
+                  </w:r>
+                  <w:proofErr w:type="gramStart"/>
+                  <w:r>
+                    <w:t>users</w:t>
+                  </w:r>
+                  <w:proofErr w:type="gramEnd"/>
+                  <w:r>
+                    <w:t xml:space="preserve"> tags</w:t>
+                  </w:r>
+                  <w:r>
+                    <w:t xml:space="preserve">, comma </w:t>
+                  </w:r>
+                  <w:proofErr w:type="spellStart"/>
+                  <w:r>
+                    <w:t>seperated</w:t>
+                  </w:r>
+                  <w:proofErr w:type="spellEnd"/>
                 </w:p>
               </w:tc>
             </w:tr>
@@ -1828,7 +1907,15 @@
                     <w:t xml:space="preserve">: </w:t>
                   </w:r>
                   <w:r>
-                    <w:t>user token, obtained via authenticating via /api/token</w:t>
+                    <w:t>user token, obtained via authenticating via /</w:t>
+                  </w:r>
+                  <w:proofErr w:type="spellStart"/>
+                  <w:r>
+                    <w:t>api</w:t>
+                  </w:r>
+                  <w:proofErr w:type="spellEnd"/>
+                  <w:r>
+                    <w:t>/token</w:t>
                   </w:r>
                 </w:p>
               </w:tc>
@@ -1909,10 +1996,18 @@
                 </w:p>
                 <w:p>
                   <w:r>
-                    <w:t>“rewar</w:t>
-                  </w:r>
-                  <w:r>
-                    <w:t>d_points”:</w:t>
+                    <w:t>“</w:t>
+                  </w:r>
+                  <w:proofErr w:type="spellStart"/>
+                  <w:r>
+                    <w:t>rewar</w:t>
+                  </w:r>
+                  <w:r>
+                    <w:t>d_points</w:t>
+                  </w:r>
+                  <w:proofErr w:type="spellEnd"/>
+                  <w:r>
+                    <w:t>”:</w:t>
                   </w:r>
                 </w:p>
                 <w:p>
@@ -2134,7 +2229,15 @@
               <w:t>:</w:t>
             </w:r>
             <w:r>
-              <w:t xml:space="preserve"> /api/user/{username}</w:t>
+              <w:t xml:space="preserve"> /</w:t>
+            </w:r>
+            <w:proofErr w:type="spellStart"/>
+            <w:r>
+              <w:t>api</w:t>
+            </w:r>
+            <w:proofErr w:type="spellEnd"/>
+            <w:r>
+              <w:t>/user/{username}</w:t>
             </w:r>
           </w:p>
         </w:tc>
@@ -2365,12 +2468,33 @@
                 </w:p>
                 <w:p>
                   <w:r>
-                    <w:t>“name” : ‘Samuel Thomas’</w:t>
-                  </w:r>
-                </w:p>
-                <w:p>
-                  <w:r>
-                    <w:t xml:space="preserve">“birth_date” : </w:t>
+                    <w:t>“name</w:t>
+                  </w:r>
+                  <w:proofErr w:type="gramStart"/>
+                  <w:r>
+                    <w:t>” :</w:t>
+                  </w:r>
+                  <w:proofErr w:type="gramEnd"/>
+                  <w:r>
+                    <w:t xml:space="preserve"> ‘Samuel Thomas’</w:t>
+                  </w:r>
+                </w:p>
+                <w:p>
+                  <w:r>
+                    <w:t>“</w:t>
+                  </w:r>
+                  <w:proofErr w:type="spellStart"/>
+                  <w:r>
+                    <w:t>birth_date</w:t>
+                  </w:r>
+                  <w:proofErr w:type="spellEnd"/>
+                  <w:proofErr w:type="gramStart"/>
+                  <w:r>
+                    <w:t>” :</w:t>
+                  </w:r>
+                  <w:proofErr w:type="gramEnd"/>
+                  <w:r>
+                    <w:t xml:space="preserve"> </w:t>
                   </w:r>
                   <w:r>
                     <w:t>‘04/12/1999’</w:t>
@@ -2378,12 +2502,41 @@
                 </w:p>
                 <w:p>
                   <w:r>
-                    <w:t>“avatar” : binaryImage()</w:t>
-                  </w:r>
-                </w:p>
-                <w:p>
-                  <w:r>
-                    <w:t>“user_tags” : “cardio, gym, running”</w:t>
+                    <w:t>“avatar</w:t>
+                  </w:r>
+                  <w:proofErr w:type="gramStart"/>
+                  <w:r>
+                    <w:t>” :</w:t>
+                  </w:r>
+                  <w:proofErr w:type="gramEnd"/>
+                  <w:r>
+                    <w:t xml:space="preserve"> </w:t>
+                  </w:r>
+                  <w:proofErr w:type="spellStart"/>
+                  <w:r>
+                    <w:t>binaryImage</w:t>
+                  </w:r>
+                  <w:proofErr w:type="spellEnd"/>
+                  <w:r>
+                    <w:t>()</w:t>
+                  </w:r>
+                </w:p>
+                <w:p>
+                  <w:r>
+                    <w:t>“</w:t>
+                  </w:r>
+                  <w:proofErr w:type="spellStart"/>
+                  <w:r>
+                    <w:t>user_tags</w:t>
+                  </w:r>
+                  <w:proofErr w:type="spellEnd"/>
+                  <w:proofErr w:type="gramStart"/>
+                  <w:r>
+                    <w:t>” :</w:t>
+                  </w:r>
+                  <w:proofErr w:type="gramEnd"/>
+                  <w:r>
+                    <w:t xml:space="preserve"> “cardio, gym, running”</w:t>
                   </w:r>
                 </w:p>
                 <w:p>
@@ -2449,9 +2602,6 @@
         </w:tc>
       </w:tr>
     </w:tbl>
-    <w:p/>
-    <w:p/>
-    <w:p/>
     <w:p/>
     <w:p/>
     <w:p/>
@@ -2596,7 +2746,15 @@
               <w:t>Path</w:t>
             </w:r>
             <w:r>
-              <w:t>: /api/user/{username}</w:t>
+              <w:t>: /</w:t>
+            </w:r>
+            <w:proofErr w:type="spellStart"/>
+            <w:r>
+              <w:t>api</w:t>
+            </w:r>
+            <w:proofErr w:type="spellEnd"/>
+            <w:r>
+              <w:t>/user/{username}</w:t>
             </w:r>
           </w:p>
         </w:tc>
@@ -2835,7 +2993,15 @@
                     <w:t xml:space="preserve">Description: </w:t>
                   </w:r>
                   <w:r>
-                    <w:t>user token, obtained via authenticating via /api/token</w:t>
+                    <w:t>user token, obtained via authenticating via /</w:t>
+                  </w:r>
+                  <w:proofErr w:type="spellStart"/>
+                  <w:r>
+                    <w:t>api</w:t>
+                  </w:r>
+                  <w:proofErr w:type="spellEnd"/>
+                  <w:r>
+                    <w:t>/token</w:t>
                   </w:r>
                 </w:p>
               </w:tc>
@@ -2916,7 +3082,15 @@
                     <w:t>“</w:t>
                   </w:r>
                   <w:r>
-                    <w:t xml:space="preserve">username” : </w:t>
+                    <w:t>username</w:t>
+                  </w:r>
+                  <w:proofErr w:type="gramStart"/>
+                  <w:r>
+                    <w:t>” :</w:t>
+                  </w:r>
+                  <w:proofErr w:type="gramEnd"/>
+                  <w:r>
+                    <w:t xml:space="preserve"> </w:t>
                   </w:r>
                 </w:p>
                 <w:p>
@@ -3002,6 +3176,19 @@
         </w:tc>
       </w:tr>
     </w:tbl>
+    <w:p/>
+    <w:p/>
+    <w:p/>
+    <w:p/>
+    <w:p/>
+    <w:p/>
+    <w:p/>
+    <w:p/>
+    <w:p/>
+    <w:p/>
+    <w:p/>
+    <w:p/>
+    <w:p/>
     <w:p/>
     <w:p/>
     <w:p/>
@@ -3026,6 +3213,7 @@
         <w:pStyle w:val="Heading2"/>
       </w:pPr>
       <w:r>
+        <w:lastRenderedPageBreak/>
         <w:t>Reward Points</w:t>
       </w:r>
     </w:p>
@@ -3166,7 +3354,15 @@
               <w:t>Path</w:t>
             </w:r>
             <w:r>
-              <w:t>: /api/user/{username}/reward</w:t>
+              <w:t>: /</w:t>
+            </w:r>
+            <w:proofErr w:type="spellStart"/>
+            <w:r>
+              <w:t>api</w:t>
+            </w:r>
+            <w:proofErr w:type="spellEnd"/>
+            <w:r>
+              <w:t>/user/{username}/reward</w:t>
             </w:r>
           </w:p>
         </w:tc>
@@ -3185,7 +3381,20 @@
               <w:t>Description</w:t>
             </w:r>
             <w:r>
-              <w:t>: Update a users reward points</w:t>
+              <w:t xml:space="preserve">: Update </w:t>
+            </w:r>
+            <w:proofErr w:type="spellStart"/>
+            <w:r>
+              <w:t xml:space="preserve">a </w:t>
+            </w:r>
+            <w:proofErr w:type="gramStart"/>
+            <w:r>
+              <w:t>users</w:t>
+            </w:r>
+            <w:proofErr w:type="spellEnd"/>
+            <w:proofErr w:type="gramEnd"/>
+            <w:r>
+              <w:t xml:space="preserve"> reward points</w:t>
             </w:r>
           </w:p>
         </w:tc>
@@ -3311,9 +3520,11 @@
                   <w:tcW w:w="4395" w:type="dxa"/>
                 </w:tcPr>
                 <w:p>
+                  <w:proofErr w:type="spellStart"/>
                   <w:r>
                     <w:t>reward_points</w:t>
                   </w:r>
+                  <w:proofErr w:type="spellEnd"/>
                 </w:p>
               </w:tc>
               <w:tc>
@@ -3380,7 +3591,6 @@
                 <w:b/>
                 <w:bCs/>
               </w:rPr>
-              <w:lastRenderedPageBreak/>
               <w:t>Header Parameters:</w:t>
             </w:r>
           </w:p>
@@ -3442,7 +3652,15 @@
                     <w:t xml:space="preserve">Description: </w:t>
                   </w:r>
                   <w:r>
-                    <w:t>user token, obtained via authenticating via /api/token</w:t>
+                    <w:t>user token, obtained via authenticating via /</w:t>
+                  </w:r>
+                  <w:proofErr w:type="spellStart"/>
+                  <w:r>
+                    <w:t>api</w:t>
+                  </w:r>
+                  <w:proofErr w:type="spellEnd"/>
+                  <w:r>
+                    <w:t>/token</w:t>
                   </w:r>
                 </w:p>
               </w:tc>
@@ -3522,7 +3740,20 @@
                 </w:p>
                 <w:p>
                   <w:r>
-                    <w:t>“new_points” : 12</w:t>
+                    <w:t>“</w:t>
+                  </w:r>
+                  <w:proofErr w:type="spellStart"/>
+                  <w:r>
+                    <w:t>new_points</w:t>
+                  </w:r>
+                  <w:proofErr w:type="spellEnd"/>
+                  <w:proofErr w:type="gramStart"/>
+                  <w:r>
+                    <w:t>” :</w:t>
+                  </w:r>
+                  <w:proofErr w:type="gramEnd"/>
+                  <w:r>
+                    <w:t xml:space="preserve"> 12</w:t>
                   </w:r>
                 </w:p>
                 <w:p>
@@ -3737,7 +3968,15 @@
               <w:t>Path</w:t>
             </w:r>
             <w:r>
-              <w:t>: /api/user/{username}/reward</w:t>
+              <w:t>: /</w:t>
+            </w:r>
+            <w:proofErr w:type="spellStart"/>
+            <w:r>
+              <w:t>api</w:t>
+            </w:r>
+            <w:proofErr w:type="spellEnd"/>
+            <w:r>
+              <w:t>/user/{username}/reward</w:t>
             </w:r>
           </w:p>
         </w:tc>
@@ -3762,7 +4001,20 @@
               <w:t xml:space="preserve"> </w:t>
             </w:r>
             <w:r>
-              <w:t>Get a users reward points</w:t>
+              <w:t xml:space="preserve">Get </w:t>
+            </w:r>
+            <w:proofErr w:type="spellStart"/>
+            <w:r>
+              <w:t xml:space="preserve">a </w:t>
+            </w:r>
+            <w:proofErr w:type="gramStart"/>
+            <w:r>
+              <w:t>users</w:t>
+            </w:r>
+            <w:proofErr w:type="spellEnd"/>
+            <w:proofErr w:type="gramEnd"/>
+            <w:r>
+              <w:t xml:space="preserve"> reward points</w:t>
             </w:r>
           </w:p>
         </w:tc>
@@ -3918,7 +4170,20 @@
                 </w:p>
                 <w:p>
                   <w:r>
-                    <w:t>“reward_points” : 14</w:t>
+                    <w:t>“</w:t>
+                  </w:r>
+                  <w:proofErr w:type="spellStart"/>
+                  <w:r>
+                    <w:t>reward_points</w:t>
+                  </w:r>
+                  <w:proofErr w:type="spellEnd"/>
+                  <w:proofErr w:type="gramStart"/>
+                  <w:r>
+                    <w:t>” :</w:t>
+                  </w:r>
+                  <w:proofErr w:type="gramEnd"/>
+                  <w:r>
+                    <w:t xml:space="preserve"> 14</w:t>
                   </w:r>
                 </w:p>
                 <w:p>
@@ -3935,6 +4200,7 @@
                 </w:tcPr>
                 <w:p>
                   <w:r>
+                    <w:lastRenderedPageBreak/>
                     <w:t>400</w:t>
                   </w:r>
                   <w:r>
@@ -4119,7 +4385,15 @@
               <w:t>Path</w:t>
             </w:r>
             <w:r>
-              <w:t>: /api/user/{username}/tags</w:t>
+              <w:t>: /</w:t>
+            </w:r>
+            <w:proofErr w:type="spellStart"/>
+            <w:r>
+              <w:t>api</w:t>
+            </w:r>
+            <w:proofErr w:type="spellEnd"/>
+            <w:r>
+              <w:t>/user/{username}/tags</w:t>
             </w:r>
           </w:p>
         </w:tc>
@@ -4248,7 +4522,6 @@
                 <w:b/>
                 <w:bCs/>
               </w:rPr>
-              <w:lastRenderedPageBreak/>
               <w:t>Response:</w:t>
             </w:r>
           </w:p>
@@ -4300,7 +4573,20 @@
                 </w:p>
                 <w:p>
                   <w:r>
-                    <w:t>“user_tags” : “gym, cardio, run”</w:t>
+                    <w:t>“</w:t>
+                  </w:r>
+                  <w:proofErr w:type="spellStart"/>
+                  <w:r>
+                    <w:t>user_tags</w:t>
+                  </w:r>
+                  <w:proofErr w:type="spellEnd"/>
+                  <w:proofErr w:type="gramStart"/>
+                  <w:r>
+                    <w:t>” :</w:t>
+                  </w:r>
+                  <w:proofErr w:type="gramEnd"/>
+                  <w:r>
+                    <w:t xml:space="preserve"> “gym, cardio, run”</w:t>
                   </w:r>
                 </w:p>
                 <w:p>
@@ -4503,7 +4789,15 @@
               <w:t>Path</w:t>
             </w:r>
             <w:r>
-              <w:t>: /api/user/{username}/tags</w:t>
+              <w:t>: /</w:t>
+            </w:r>
+            <w:proofErr w:type="spellStart"/>
+            <w:r>
+              <w:t>api</w:t>
+            </w:r>
+            <w:proofErr w:type="spellEnd"/>
+            <w:r>
+              <w:t>/user/{username}/tags</w:t>
             </w:r>
           </w:p>
         </w:tc>
@@ -4654,9 +4948,11 @@
                   <w:tcW w:w="4395" w:type="dxa"/>
                 </w:tcPr>
                 <w:p>
+                  <w:proofErr w:type="spellStart"/>
                   <w:r>
                     <w:t>user_tags</w:t>
                   </w:r>
+                  <w:proofErr w:type="spellEnd"/>
                 </w:p>
               </w:tc>
               <w:tc>
@@ -4733,6 +5029,7 @@
                 <w:b/>
                 <w:bCs/>
               </w:rPr>
+              <w:lastRenderedPageBreak/>
               <w:t>Header Parameters:</w:t>
             </w:r>
           </w:p>
@@ -4794,7 +5091,15 @@
                     <w:t xml:space="preserve">Description: </w:t>
                   </w:r>
                   <w:r>
-                    <w:t>user token, obtained via authenticating via /api/token</w:t>
+                    <w:t>user token, obtained via authenticating via /</w:t>
+                  </w:r>
+                  <w:proofErr w:type="spellStart"/>
+                  <w:r>
+                    <w:t>api</w:t>
+                  </w:r>
+                  <w:proofErr w:type="spellEnd"/>
+                  <w:r>
+                    <w:t>/token</w:t>
                   </w:r>
                 </w:p>
               </w:tc>
@@ -4882,7 +5187,20 @@
                 </w:p>
                 <w:p>
                   <w:r>
-                    <w:t>“user_tags” : “gym, cardio, run”</w:t>
+                    <w:t>“</w:t>
+                  </w:r>
+                  <w:proofErr w:type="spellStart"/>
+                  <w:r>
+                    <w:t>user_tags</w:t>
+                  </w:r>
+                  <w:proofErr w:type="spellEnd"/>
+                  <w:proofErr w:type="gramStart"/>
+                  <w:r>
+                    <w:t>” :</w:t>
+                  </w:r>
+                  <w:proofErr w:type="gramEnd"/>
+                  <w:r>
+                    <w:t xml:space="preserve"> “gym, cardio, run”</w:t>
                   </w:r>
                 </w:p>
                 <w:p>
@@ -5104,7 +5422,15 @@
               <w:t>Path</w:t>
             </w:r>
             <w:r>
-              <w:t>: /api/user/{username}/tags</w:t>
+              <w:t>: /</w:t>
+            </w:r>
+            <w:proofErr w:type="spellStart"/>
+            <w:r>
+              <w:t>api</w:t>
+            </w:r>
+            <w:proofErr w:type="spellEnd"/>
+            <w:r>
+              <w:t>/user/{username}/tags</w:t>
             </w:r>
           </w:p>
         </w:tc>
@@ -5294,7 +5620,15 @@
                     <w:t xml:space="preserve">Description: </w:t>
                   </w:r>
                   <w:r>
-                    <w:t>user token, obtained via authenticating via /api/token</w:t>
+                    <w:t>user token, obtained via authenticating via /</w:t>
+                  </w:r>
+                  <w:proofErr w:type="spellStart"/>
+                  <w:r>
+                    <w:t>api</w:t>
+                  </w:r>
+                  <w:proofErr w:type="spellEnd"/>
+                  <w:r>
+                    <w:t>/token</w:t>
                   </w:r>
                 </w:p>
               </w:tc>
@@ -5363,7 +5697,17 @@
                 </w:tcPr>
                 <w:p>
                   <w:r>
-                    <w:t>All tags deleted, ie cleared</w:t>
+                    <w:t xml:space="preserve">All tags deleted, </w:t>
+                  </w:r>
+                  <w:proofErr w:type="spellStart"/>
+                  <w:proofErr w:type="gramStart"/>
+                  <w:r>
+                    <w:t>ie</w:t>
+                  </w:r>
+                  <w:proofErr w:type="spellEnd"/>
+                  <w:proofErr w:type="gramEnd"/>
+                  <w:r>
+                    <w:t xml:space="preserve"> cleared</w:t>
                   </w:r>
                 </w:p>
                 <w:p/>
@@ -5577,10 +5921,19 @@
                 <w:b/>
                 <w:bCs/>
               </w:rPr>
+              <w:lastRenderedPageBreak/>
               <w:t>Path</w:t>
             </w:r>
             <w:r>
-              <w:t>: /api/user/{username}/tag</w:t>
+              <w:t>: /</w:t>
+            </w:r>
+            <w:proofErr w:type="spellStart"/>
+            <w:r>
+              <w:t>api</w:t>
+            </w:r>
+            <w:proofErr w:type="spellEnd"/>
+            <w:r>
+              <w:t>/user/{username}/tag</w:t>
             </w:r>
           </w:p>
         </w:tc>
@@ -5725,9 +6078,11 @@
                   <w:tcW w:w="4395" w:type="dxa"/>
                 </w:tcPr>
                 <w:p>
+                  <w:proofErr w:type="spellStart"/>
                   <w:r>
                     <w:t>user_tag</w:t>
                   </w:r>
+                  <w:proofErr w:type="spellEnd"/>
                 </w:p>
               </w:tc>
               <w:tc>
@@ -5859,11 +6214,18 @@
                       <w:b/>
                       <w:bCs/>
                     </w:rPr>
-                    <w:lastRenderedPageBreak/>
                     <w:t xml:space="preserve">Description: </w:t>
                   </w:r>
                   <w:r>
-                    <w:t>user token, obtained via authenticating via /api/token</w:t>
+                    <w:t>user token, obtained via authenticating via /</w:t>
+                  </w:r>
+                  <w:proofErr w:type="spellStart"/>
+                  <w:r>
+                    <w:t>api</w:t>
+                  </w:r>
+                  <w:proofErr w:type="spellEnd"/>
+                  <w:r>
+                    <w:t>/token</w:t>
                   </w:r>
                 </w:p>
               </w:tc>
@@ -5897,7 +6259,6 @@
                 <w:b/>
                 <w:bCs/>
               </w:rPr>
-              <w:lastRenderedPageBreak/>
               <w:t>Response:</w:t>
             </w:r>
           </w:p>
@@ -5933,7 +6294,15 @@
                 </w:tcPr>
                 <w:p>
                   <w:r>
-                    <w:t>Tag succesfully deleted, returns updated list of (all) tags</w:t>
+                    <w:t xml:space="preserve">Tag </w:t>
+                  </w:r>
+                  <w:proofErr w:type="spellStart"/>
+                  <w:r>
+                    <w:t>succesfully</w:t>
+                  </w:r>
+                  <w:proofErr w:type="spellEnd"/>
+                  <w:r>
+                    <w:t xml:space="preserve"> deleted, returns updated list of (all) tags</w:t>
                   </w:r>
                 </w:p>
                 <w:p/>
@@ -5944,7 +6313,20 @@
                 </w:p>
                 <w:p>
                   <w:r>
-                    <w:t xml:space="preserve">“user_tags” : </w:t>
+                    <w:t>“</w:t>
+                  </w:r>
+                  <w:proofErr w:type="spellStart"/>
+                  <w:r>
+                    <w:t>user_tags</w:t>
+                  </w:r>
+                  <w:proofErr w:type="spellEnd"/>
+                  <w:proofErr w:type="gramStart"/>
+                  <w:r>
+                    <w:t>” :</w:t>
+                  </w:r>
+                  <w:proofErr w:type="gramEnd"/>
+                  <w:r>
+                    <w:t xml:space="preserve"> </w:t>
                   </w:r>
                 </w:p>
                 <w:p>
@@ -6212,7 +6594,15 @@
               <w:t>Path</w:t>
             </w:r>
             <w:r>
-              <w:t>: /api/post</w:t>
+              <w:t>: /</w:t>
+            </w:r>
+            <w:proofErr w:type="spellStart"/>
+            <w:r>
+              <w:t>api</w:t>
+            </w:r>
+            <w:proofErr w:type="spellEnd"/>
+            <w:r>
+              <w:t>/post</w:t>
             </w:r>
           </w:p>
         </w:tc>
@@ -6396,12 +6786,14 @@
                   <w:tcW w:w="4395" w:type="dxa"/>
                 </w:tcPr>
                 <w:p>
+                  <w:proofErr w:type="spellStart"/>
                   <w:r>
                     <w:t>photo</w:t>
                   </w:r>
                   <w:r>
                     <w:t>_path</w:t>
                   </w:r>
+                  <w:proofErr w:type="spellEnd"/>
                 </w:p>
               </w:tc>
               <w:tc>
@@ -6461,9 +6853,11 @@
                   <w:tcW w:w="4395" w:type="dxa"/>
                 </w:tcPr>
                 <w:p>
+                  <w:proofErr w:type="spellStart"/>
                   <w:r>
                     <w:t>video_path</w:t>
                   </w:r>
+                  <w:proofErr w:type="spellEnd"/>
                 </w:p>
               </w:tc>
               <w:tc>
@@ -6520,9 +6914,12 @@
                   <w:tcW w:w="4395" w:type="dxa"/>
                 </w:tcPr>
                 <w:p>
-                  <w:r>
+                  <w:proofErr w:type="spellStart"/>
+                  <w:r>
+                    <w:lastRenderedPageBreak/>
                     <w:t>post_tags</w:t>
                   </w:r>
+                  <w:proofErr w:type="spellEnd"/>
                 </w:p>
               </w:tc>
               <w:tc>
@@ -6607,6 +7004,7 @@
                 <w:b/>
                 <w:bCs/>
               </w:rPr>
+              <w:lastRenderedPageBreak/>
               <w:t>Header Parameters:</w:t>
             </w:r>
           </w:p>
@@ -6668,7 +7066,15 @@
                     <w:t xml:space="preserve">Description: </w:t>
                   </w:r>
                   <w:r>
-                    <w:t>user token, obtained via authenticating via /api/token</w:t>
+                    <w:t>user token, obtained via authenticating via /</w:t>
+                  </w:r>
+                  <w:proofErr w:type="spellStart"/>
+                  <w:r>
+                    <w:t>api</w:t>
+                  </w:r>
+                  <w:proofErr w:type="spellEnd"/>
+                  <w:r>
+                    <w:t>/token</w:t>
                   </w:r>
                 </w:p>
               </w:tc>
@@ -6737,8 +7143,13 @@
                 </w:tcPr>
                 <w:p>
                   <w:r>
-                    <w:t>Post successfully created, returns post_id</w:t>
-                  </w:r>
+                    <w:t xml:space="preserve">Post successfully created, returns </w:t>
+                  </w:r>
+                  <w:proofErr w:type="spellStart"/>
+                  <w:r>
+                    <w:t>post_id</w:t>
+                  </w:r>
+                  <w:proofErr w:type="spellEnd"/>
                 </w:p>
                 <w:p/>
                 <w:p>
@@ -6748,13 +7159,25 @@
                 </w:p>
                 <w:p>
                   <w:r>
-                    <w:lastRenderedPageBreak/>
                     <w:t>{</w:t>
                   </w:r>
                 </w:p>
                 <w:p>
                   <w:r>
-                    <w:t xml:space="preserve">“post_id” : </w:t>
+                    <w:t>“</w:t>
+                  </w:r>
+                  <w:proofErr w:type="spellStart"/>
+                  <w:r>
+                    <w:t>post_id</w:t>
+                  </w:r>
+                  <w:proofErr w:type="spellEnd"/>
+                  <w:proofErr w:type="gramStart"/>
+                  <w:r>
+                    <w:t>” :</w:t>
+                  </w:r>
+                  <w:proofErr w:type="gramEnd"/>
+                  <w:r>
+                    <w:t xml:space="preserve"> </w:t>
                   </w:r>
                   <w:r>
                     <w:t>“1AFG83AERD”</w:t>
@@ -6774,7 +7197,6 @@
                 </w:tcPr>
                 <w:p>
                   <w:r>
-                    <w:lastRenderedPageBreak/>
                     <w:t>400</w:t>
                   </w:r>
                 </w:p>
@@ -6970,7 +7392,23 @@
               <w:t>Path</w:t>
             </w:r>
             <w:r>
-              <w:t>: /api/post/{post_id}/likes</w:t>
+              <w:t>: /</w:t>
+            </w:r>
+            <w:proofErr w:type="spellStart"/>
+            <w:r>
+              <w:t>api</w:t>
+            </w:r>
+            <w:proofErr w:type="spellEnd"/>
+            <w:r>
+              <w:t>/post/{</w:t>
+            </w:r>
+            <w:proofErr w:type="spellStart"/>
+            <w:r>
+              <w:t>post_id</w:t>
+            </w:r>
+            <w:proofErr w:type="spellEnd"/>
+            <w:r>
+              <w:t>}/likes</w:t>
             </w:r>
           </w:p>
         </w:tc>
@@ -7033,9 +7471,11 @@
                   <w:tcW w:w="4395" w:type="dxa"/>
                 </w:tcPr>
                 <w:p>
+                  <w:proofErr w:type="spellStart"/>
                   <w:r>
                     <w:t>post_id</w:t>
                   </w:r>
+                  <w:proofErr w:type="spellEnd"/>
                 </w:p>
               </w:tc>
               <w:tc>
@@ -7163,7 +7603,15 @@
                     <w:t xml:space="preserve">Description: </w:t>
                   </w:r>
                   <w:r>
-                    <w:t>user token, obtained via authenticating via /api/token</w:t>
+                    <w:t>user token, obtained via authenticating via /</w:t>
+                  </w:r>
+                  <w:proofErr w:type="spellStart"/>
+                  <w:r>
+                    <w:t>api</w:t>
+                  </w:r>
+                  <w:proofErr w:type="spellEnd"/>
+                  <w:r>
+                    <w:t>/token</w:t>
                   </w:r>
                 </w:p>
               </w:tc>
@@ -7249,11 +7697,25 @@
                 </w:p>
                 <w:p>
                   <w:r>
-                    <w:t>“post_likes” : 1</w:t>
-                  </w:r>
-                </w:p>
-                <w:p>
-                  <w:r>
+                    <w:t>“</w:t>
+                  </w:r>
+                  <w:proofErr w:type="spellStart"/>
+                  <w:r>
+                    <w:t>post_likes</w:t>
+                  </w:r>
+                  <w:proofErr w:type="spellEnd"/>
+                  <w:proofErr w:type="gramStart"/>
+                  <w:r>
+                    <w:t>” :</w:t>
+                  </w:r>
+                  <w:proofErr w:type="gramEnd"/>
+                  <w:r>
+                    <w:t xml:space="preserve"> 1</w:t>
+                  </w:r>
+                </w:p>
+                <w:p>
+                  <w:r>
+                    <w:lastRenderedPageBreak/>
                     <w:t>}</w:t>
                   </w:r>
                 </w:p>
@@ -7273,6 +7735,7 @@
                     </w:rPr>
                   </w:pPr>
                   <w:r>
+                    <w:lastRenderedPageBreak/>
                     <w:t>400</w:t>
                   </w:r>
                   <w:r>
@@ -7474,7 +7937,23 @@
               <w:t>Path</w:t>
             </w:r>
             <w:r>
-              <w:t>: /api/post/{post_id}/tags</w:t>
+              <w:t>: /</w:t>
+            </w:r>
+            <w:proofErr w:type="spellStart"/>
+            <w:r>
+              <w:t>api</w:t>
+            </w:r>
+            <w:proofErr w:type="spellEnd"/>
+            <w:r>
+              <w:t>/post/{</w:t>
+            </w:r>
+            <w:proofErr w:type="spellStart"/>
+            <w:r>
+              <w:t>post_id</w:t>
+            </w:r>
+            <w:proofErr w:type="spellEnd"/>
+            <w:r>
+              <w:t>}/tags</w:t>
             </w:r>
           </w:p>
         </w:tc>
@@ -7493,7 +7972,15 @@
               <w:t>Description</w:t>
             </w:r>
             <w:r>
-              <w:t>: Add add new tags to a post</w:t>
+              <w:t xml:space="preserve">: Add </w:t>
+            </w:r>
+            <w:proofErr w:type="spellStart"/>
+            <w:r>
+              <w:t>add</w:t>
+            </w:r>
+            <w:proofErr w:type="spellEnd"/>
+            <w:r>
+              <w:t xml:space="preserve"> new tags to a post</w:t>
             </w:r>
           </w:p>
         </w:tc>
@@ -7534,9 +8021,11 @@
                   <w:tcW w:w="4395" w:type="dxa"/>
                 </w:tcPr>
                 <w:p>
+                  <w:proofErr w:type="spellStart"/>
                   <w:r>
                     <w:t>post_id</w:t>
                   </w:r>
+                  <w:proofErr w:type="spellEnd"/>
                 </w:p>
               </w:tc>
               <w:tc>
@@ -7576,7 +8065,15 @@
                     <w:t>Description</w:t>
                   </w:r>
                   <w:r>
-                    <w:t>: new comma-seperated post tags</w:t>
+                    <w:t>: new comma-</w:t>
+                  </w:r>
+                  <w:proofErr w:type="spellStart"/>
+                  <w:r>
+                    <w:t>seperated</w:t>
+                  </w:r>
+                  <w:proofErr w:type="spellEnd"/>
+                  <w:r>
+                    <w:t xml:space="preserve"> post tags</w:t>
                   </w:r>
                 </w:p>
               </w:tc>
@@ -7603,7 +8100,6 @@
                 <w:b/>
                 <w:bCs/>
               </w:rPr>
-              <w:lastRenderedPageBreak/>
               <w:t>Query tags:</w:t>
             </w:r>
           </w:p>
@@ -7623,9 +8119,11 @@
                   <w:tcW w:w="4395" w:type="dxa"/>
                 </w:tcPr>
                 <w:p>
+                  <w:proofErr w:type="spellStart"/>
                   <w:r>
                     <w:t>post_tags</w:t>
                   </w:r>
+                  <w:proofErr w:type="spellEnd"/>
                 </w:p>
               </w:tc>
               <w:tc>
@@ -7665,7 +8163,15 @@
                     <w:t>Description</w:t>
                   </w:r>
                   <w:r>
-                    <w:t>: new comma-seperated post tags</w:t>
+                    <w:t>: new comma-</w:t>
+                  </w:r>
+                  <w:proofErr w:type="spellStart"/>
+                  <w:r>
+                    <w:t>seperated</w:t>
+                  </w:r>
+                  <w:proofErr w:type="spellEnd"/>
+                  <w:r>
+                    <w:t xml:space="preserve"> post tags</w:t>
                   </w:r>
                 </w:p>
               </w:tc>
@@ -7753,7 +8259,15 @@
                     <w:t xml:space="preserve">Description: </w:t>
                   </w:r>
                   <w:r>
-                    <w:t>user token, obtained via authenticating via /api/token</w:t>
+                    <w:t>user token, obtained via authenticating via /</w:t>
+                  </w:r>
+                  <w:proofErr w:type="spellStart"/>
+                  <w:r>
+                    <w:t>api</w:t>
+                  </w:r>
+                  <w:proofErr w:type="spellEnd"/>
+                  <w:r>
+                    <w:t>/token</w:t>
                   </w:r>
                 </w:p>
               </w:tc>
@@ -7822,8 +8336,21 @@
                 </w:tcPr>
                 <w:p>
                   <w:r>
-                    <w:t>List of comma separated post tags, old ones plus new ojes</w:t>
-                  </w:r>
+                    <w:t xml:space="preserve">List of </w:t>
+                  </w:r>
+                  <w:proofErr w:type="gramStart"/>
+                  <w:r>
+                    <w:t>comma</w:t>
+                  </w:r>
+                  <w:proofErr w:type="gramEnd"/>
+                  <w:r>
+                    <w:t xml:space="preserve"> separated post tags, old ones plus new </w:t>
+                  </w:r>
+                  <w:proofErr w:type="spellStart"/>
+                  <w:r>
+                    <w:t>ojes</w:t>
+                  </w:r>
+                  <w:proofErr w:type="spellEnd"/>
                 </w:p>
                 <w:p/>
                 <w:p/>
@@ -7839,7 +8366,20 @@
                 </w:p>
                 <w:p>
                   <w:r>
-                    <w:t xml:space="preserve">“post_tags” : </w:t>
+                    <w:t>“</w:t>
+                  </w:r>
+                  <w:proofErr w:type="spellStart"/>
+                  <w:r>
+                    <w:t>post_tags</w:t>
+                  </w:r>
+                  <w:proofErr w:type="spellEnd"/>
+                  <w:proofErr w:type="gramStart"/>
+                  <w:r>
+                    <w:t>” :</w:t>
+                  </w:r>
+                  <w:proofErr w:type="gramEnd"/>
+                  <w:r>
+                    <w:t xml:space="preserve"> </w:t>
                   </w:r>
                 </w:p>
                 <w:p>
@@ -7948,6 +8488,7 @@
               <w:rPr>
                 <w:noProof/>
               </w:rPr>
+              <w:lastRenderedPageBreak/>
               <mc:AlternateContent>
                 <mc:Choice Requires="wps">
                   <w:drawing>
@@ -8066,7 +8607,23 @@
               <w:t>Path</w:t>
             </w:r>
             <w:r>
-              <w:t>: /api/post/{post_id}</w:t>
+              <w:t>: /</w:t>
+            </w:r>
+            <w:proofErr w:type="spellStart"/>
+            <w:r>
+              <w:t>api</w:t>
+            </w:r>
+            <w:proofErr w:type="spellEnd"/>
+            <w:r>
+              <w:t>/post/{</w:t>
+            </w:r>
+            <w:proofErr w:type="spellStart"/>
+            <w:r>
+              <w:t>post_id</w:t>
+            </w:r>
+            <w:proofErr w:type="spellEnd"/>
+            <w:r>
+              <w:t>}</w:t>
             </w:r>
           </w:p>
         </w:tc>
@@ -8126,9 +8683,11 @@
                   <w:tcW w:w="4395" w:type="dxa"/>
                 </w:tcPr>
                 <w:p>
+                  <w:proofErr w:type="spellStart"/>
                   <w:r>
                     <w:t>post_id</w:t>
                   </w:r>
+                  <w:proofErr w:type="spellEnd"/>
                 </w:p>
               </w:tc>
               <w:tc>
@@ -8246,13 +8805,23 @@
                   <w:r>
                     <w:t xml:space="preserve">“media”: </w:t>
                   </w:r>
+                  <w:proofErr w:type="spellStart"/>
                   <w:r>
                     <w:t>highleg</w:t>
                   </w:r>
-                </w:p>
-                <w:p>
-                  <w:r>
-                    <w:t>“message” : “Here</w:t>
+                  <w:proofErr w:type="spellEnd"/>
+                </w:p>
+                <w:p>
+                  <w:r>
+                    <w:t>“message</w:t>
+                  </w:r>
+                  <w:proofErr w:type="gramStart"/>
+                  <w:r>
+                    <w:t>” :</w:t>
+                  </w:r>
+                  <w:proofErr w:type="gramEnd"/>
+                  <w:r>
+                    <w:t xml:space="preserve"> “Here</w:t>
                   </w:r>
                   <w:r>
                     <w:t>’</w:t>
@@ -8277,7 +8846,6 @@
                 </w:p>
                 <w:p>
                   <w:r>
-                    <w:lastRenderedPageBreak/>
                     <w:t>}</w:t>
                   </w:r>
                 </w:p>
@@ -8290,7 +8858,6 @@
                 </w:tcPr>
                 <w:p>
                   <w:r>
-                    <w:lastRenderedPageBreak/>
                     <w:t>400</w:t>
                   </w:r>
                 </w:p>
@@ -8464,7 +9031,23 @@
               <w:t>Path</w:t>
             </w:r>
             <w:r>
-              <w:t>: /api/post/{post_id}/comments</w:t>
+              <w:t>: /</w:t>
+            </w:r>
+            <w:proofErr w:type="spellStart"/>
+            <w:r>
+              <w:t>api</w:t>
+            </w:r>
+            <w:proofErr w:type="spellEnd"/>
+            <w:r>
+              <w:t>/post/{</w:t>
+            </w:r>
+            <w:proofErr w:type="spellStart"/>
+            <w:r>
+              <w:t>post_id</w:t>
+            </w:r>
+            <w:proofErr w:type="spellEnd"/>
+            <w:r>
+              <w:t>}/comments</w:t>
             </w:r>
           </w:p>
         </w:tc>
@@ -8524,9 +9107,11 @@
                   <w:tcW w:w="4395" w:type="dxa"/>
                 </w:tcPr>
                 <w:p>
+                  <w:proofErr w:type="spellStart"/>
                   <w:r>
                     <w:t>post_id</w:t>
                   </w:r>
+                  <w:proofErr w:type="spellEnd"/>
                 </w:p>
               </w:tc>
               <w:tc>
@@ -8623,8 +9208,13 @@
                 </w:tcPr>
                 <w:p>
                   <w:r>
-                    <w:t>Returns list of all comments for particular post</w:t>
-                  </w:r>
+                    <w:t xml:space="preserve">Returns list of all comments for </w:t>
+                  </w:r>
+                  <w:proofErr w:type="gramStart"/>
+                  <w:r>
+                    <w:t>particular post</w:t>
+                  </w:r>
+                  <w:proofErr w:type="gramEnd"/>
                 </w:p>
                 <w:p/>
                 <w:p>
@@ -8639,7 +9229,15 @@
                 </w:p>
                 <w:p>
                   <w:r>
-                    <w:t>“comment_id”:</w:t>
+                    <w:t>“</w:t>
+                  </w:r>
+                  <w:proofErr w:type="spellStart"/>
+                  <w:r>
+                    <w:t>comment_id</w:t>
+                  </w:r>
+                  <w:proofErr w:type="spellEnd"/>
+                  <w:r>
+                    <w:t>”:</w:t>
                   </w:r>
                 </w:p>
                 <w:p>
@@ -8670,7 +9268,15 @@
                 </w:p>
                 <w:p>
                   <w:r>
-                    <w:t>“comment_id”:</w:t>
+                    <w:t>“</w:t>
+                  </w:r>
+                  <w:proofErr w:type="spellStart"/>
+                  <w:r>
+                    <w:t>comment_id</w:t>
+                  </w:r>
+                  <w:proofErr w:type="spellEnd"/>
+                  <w:r>
+                    <w:t>”:</w:t>
                   </w:r>
                 </w:p>
                 <w:p>
@@ -8749,6 +9355,7 @@
               <w:rPr>
                 <w:noProof/>
               </w:rPr>
+              <w:lastRenderedPageBreak/>
               <mc:AlternateContent>
                 <mc:Choice Requires="wps">
                   <w:drawing>
@@ -8867,7 +9474,15 @@
               <w:t>Path</w:t>
             </w:r>
             <w:r>
-              <w:t>: /api/user/{username}/posts</w:t>
+              <w:t>: /</w:t>
+            </w:r>
+            <w:proofErr w:type="spellStart"/>
+            <w:r>
+              <w:t>api</w:t>
+            </w:r>
+            <w:proofErr w:type="spellEnd"/>
+            <w:r>
+              <w:t>/user/{username}/posts</w:t>
             </w:r>
           </w:p>
         </w:tc>
@@ -9026,7 +9641,15 @@
                 </w:tcPr>
                 <w:p>
                   <w:r>
-                    <w:t>Returns list of all users posts</w:t>
+                    <w:t xml:space="preserve">Returns list of all </w:t>
+                  </w:r>
+                  <w:proofErr w:type="gramStart"/>
+                  <w:r>
+                    <w:t>users</w:t>
+                  </w:r>
+                  <w:proofErr w:type="gramEnd"/>
+                  <w:r>
+                    <w:t xml:space="preserve"> posts</w:t>
                   </w:r>
                 </w:p>
                 <w:p/>
@@ -9044,9 +9667,11 @@
                   <w:r>
                     <w:t>“</w:t>
                   </w:r>
+                  <w:proofErr w:type="spellStart"/>
                   <w:r>
                     <w:t>post_id</w:t>
                   </w:r>
+                  <w:proofErr w:type="spellEnd"/>
                   <w:r>
                     <w:t>”:</w:t>
                   </w:r>
@@ -9058,7 +9683,6 @@
                 </w:p>
                 <w:p>
                   <w:r>
-                    <w:lastRenderedPageBreak/>
                     <w:t>“message”</w:t>
                   </w:r>
                 </w:p>
@@ -9076,9 +9700,11 @@
                   <w:r>
                     <w:t>“</w:t>
                   </w:r>
+                  <w:proofErr w:type="spellStart"/>
                   <w:r>
                     <w:t>post_id</w:t>
                   </w:r>
+                  <w:proofErr w:type="spellEnd"/>
                   <w:r>
                     <w:t>”:</w:t>
                   </w:r>
@@ -9113,7 +9739,6 @@
                 </w:tcPr>
                 <w:p>
                   <w:r>
-                    <w:lastRenderedPageBreak/>
                     <w:t>400</w:t>
                   </w:r>
                 </w:p>
@@ -9300,7 +9925,15 @@
               <w:t>Path</w:t>
             </w:r>
             <w:r>
-              <w:t>: /api/posts</w:t>
+              <w:t>: /</w:t>
+            </w:r>
+            <w:proofErr w:type="spellStart"/>
+            <w:r>
+              <w:t>api</w:t>
+            </w:r>
+            <w:proofErr w:type="spellEnd"/>
+            <w:r>
+              <w:t>/posts</w:t>
             </w:r>
           </w:p>
         </w:tc>
@@ -9508,6 +10141,7 @@
                 <w:b/>
                 <w:bCs/>
               </w:rPr>
+              <w:lastRenderedPageBreak/>
               <w:t>Response:</w:t>
             </w:r>
           </w:p>
@@ -9538,7 +10172,15 @@
                 </w:tcPr>
                 <w:p>
                   <w:r>
-                    <w:t>Returns list of all users posts</w:t>
+                    <w:t xml:space="preserve">Returns list of all </w:t>
+                  </w:r>
+                  <w:proofErr w:type="gramStart"/>
+                  <w:r>
+                    <w:t>users</w:t>
+                  </w:r>
+                  <w:proofErr w:type="gramEnd"/>
+                  <w:r>
+                    <w:t xml:space="preserve"> posts</w:t>
                   </w:r>
                   <w:r>
                     <w:t>. If query parameters set, returns filtered list of posts</w:t>
@@ -9557,7 +10199,15 @@
                 </w:p>
                 <w:p>
                   <w:r>
-                    <w:t>“post_id”:</w:t>
+                    <w:t>“</w:t>
+                  </w:r>
+                  <w:proofErr w:type="spellStart"/>
+                  <w:r>
+                    <w:t>post_id</w:t>
+                  </w:r>
+                  <w:proofErr w:type="spellEnd"/>
+                  <w:r>
+                    <w:t>”:</w:t>
                   </w:r>
                 </w:p>
                 <w:p>
@@ -9582,7 +10232,15 @@
                 </w:p>
                 <w:p>
                   <w:r>
-                    <w:t>“post_id”:</w:t>
+                    <w:t>“</w:t>
+                  </w:r>
+                  <w:proofErr w:type="spellStart"/>
+                  <w:r>
+                    <w:t>post_id</w:t>
+                  </w:r>
+                  <w:proofErr w:type="spellEnd"/>
+                  <w:r>
+                    <w:t>”:</w:t>
                   </w:r>
                 </w:p>
                 <w:p>
@@ -9602,7 +10260,6 @@
                 </w:p>
                 <w:p>
                   <w:r>
-                    <w:lastRenderedPageBreak/>
                     <w:t>]</w:t>
                   </w:r>
                 </w:p>
@@ -9616,7 +10273,6 @@
                 </w:tcPr>
                 <w:p>
                   <w:r>
-                    <w:lastRenderedPageBreak/>
                     <w:t>400</w:t>
                   </w:r>
                 </w:p>
@@ -9787,7 +10443,23 @@
               <w:t>Path</w:t>
             </w:r>
             <w:r>
-              <w:t>: /api/post/{post_id}</w:t>
+              <w:t>: /</w:t>
+            </w:r>
+            <w:proofErr w:type="spellStart"/>
+            <w:r>
+              <w:t>api</w:t>
+            </w:r>
+            <w:proofErr w:type="spellEnd"/>
+            <w:r>
+              <w:t>/post/{</w:t>
+            </w:r>
+            <w:proofErr w:type="spellStart"/>
+            <w:r>
+              <w:t>post_id</w:t>
+            </w:r>
+            <w:proofErr w:type="spellEnd"/>
+            <w:r>
+              <w:t>}</w:t>
             </w:r>
           </w:p>
         </w:tc>
@@ -9847,9 +10519,11 @@
                   <w:tcW w:w="4395" w:type="dxa"/>
                 </w:tcPr>
                 <w:p>
+                  <w:proofErr w:type="spellStart"/>
                   <w:r>
                     <w:t>post_id</w:t>
                   </w:r>
+                  <w:proofErr w:type="spellEnd"/>
                 </w:p>
               </w:tc>
               <w:tc>
@@ -9977,7 +10651,15 @@
                     <w:t xml:space="preserve">Description: </w:t>
                   </w:r>
                   <w:r>
-                    <w:t>user token, obtained via authenticating via /api/token</w:t>
+                    <w:t>user token, obtained via authenticating via /</w:t>
+                  </w:r>
+                  <w:proofErr w:type="spellStart"/>
+                  <w:r>
+                    <w:t>api</w:t>
+                  </w:r>
+                  <w:proofErr w:type="spellEnd"/>
+                  <w:r>
+                    <w:t>/token</w:t>
                   </w:r>
                 </w:p>
               </w:tc>
@@ -10057,7 +10739,15 @@
                 </w:p>
                 <w:p>
                   <w:r>
-                    <w:t>“post_id”</w:t>
+                    <w:t>“</w:t>
+                  </w:r>
+                  <w:proofErr w:type="spellStart"/>
+                  <w:r>
+                    <w:t>post_id</w:t>
+                  </w:r>
+                  <w:proofErr w:type="spellEnd"/>
+                  <w:r>
+                    <w:t>”</w:t>
                   </w:r>
                 </w:p>
                 <w:p>
@@ -10279,7 +10969,23 @@
               <w:t>Path</w:t>
             </w:r>
             <w:r>
-              <w:t>: /api/comment/{comment_id}</w:t>
+              <w:t>: /</w:t>
+            </w:r>
+            <w:proofErr w:type="spellStart"/>
+            <w:r>
+              <w:t>api</w:t>
+            </w:r>
+            <w:proofErr w:type="spellEnd"/>
+            <w:r>
+              <w:t>/comment/{</w:t>
+            </w:r>
+            <w:proofErr w:type="spellStart"/>
+            <w:r>
+              <w:t>comment_id</w:t>
+            </w:r>
+            <w:proofErr w:type="spellEnd"/>
+            <w:r>
+              <w:t>}</w:t>
             </w:r>
           </w:p>
         </w:tc>
@@ -10339,9 +11045,11 @@
                   <w:tcW w:w="4395" w:type="dxa"/>
                 </w:tcPr>
                 <w:p>
+                  <w:proofErr w:type="spellStart"/>
                   <w:r>
                     <w:t>comment_id</w:t>
                   </w:r>
+                  <w:proofErr w:type="spellEnd"/>
                 </w:p>
               </w:tc>
               <w:tc>
@@ -10469,11 +11177,18 @@
                       <w:b/>
                       <w:bCs/>
                     </w:rPr>
-                    <w:lastRenderedPageBreak/>
                     <w:t xml:space="preserve">Description: </w:t>
                   </w:r>
                   <w:r>
-                    <w:t>user token, obtained via authenticating via /api/token</w:t>
+                    <w:t>user token, obtained via authenticating via /</w:t>
+                  </w:r>
+                  <w:proofErr w:type="spellStart"/>
+                  <w:r>
+                    <w:t>api</w:t>
+                  </w:r>
+                  <w:proofErr w:type="spellEnd"/>
+                  <w:r>
+                    <w:t>/token</w:t>
                   </w:r>
                 </w:p>
               </w:tc>
@@ -10507,7 +11222,6 @@
                 <w:b/>
                 <w:bCs/>
               </w:rPr>
-              <w:lastRenderedPageBreak/>
               <w:t>Response:</w:t>
             </w:r>
           </w:p>
@@ -10562,9 +11276,11 @@
                   <w:r>
                     <w:t>“</w:t>
                   </w:r>
+                  <w:proofErr w:type="spellStart"/>
                   <w:r>
                     <w:t>comment_id</w:t>
                   </w:r>
+                  <w:proofErr w:type="spellEnd"/>
                   <w:r>
                     <w:t>”</w:t>
                   </w:r>
@@ -10791,7 +11507,23 @@
               <w:t>Path</w:t>
             </w:r>
             <w:r>
-              <w:t>: /api/post/{post_id}/comment</w:t>
+              <w:t>: /</w:t>
+            </w:r>
+            <w:proofErr w:type="spellStart"/>
+            <w:r>
+              <w:t>api</w:t>
+            </w:r>
+            <w:proofErr w:type="spellEnd"/>
+            <w:r>
+              <w:t>/post/{</w:t>
+            </w:r>
+            <w:proofErr w:type="spellStart"/>
+            <w:r>
+              <w:t>post_id</w:t>
+            </w:r>
+            <w:proofErr w:type="spellEnd"/>
+            <w:r>
+              <w:t>}/comment</w:t>
             </w:r>
           </w:p>
         </w:tc>
@@ -10848,9 +11580,11 @@
                   <w:tcW w:w="4395" w:type="dxa"/>
                 </w:tcPr>
                 <w:p>
+                  <w:proofErr w:type="spellStart"/>
                   <w:r>
                     <w:t>post_id</w:t>
                   </w:r>
+                  <w:proofErr w:type="spellEnd"/>
                 </w:p>
               </w:tc>
               <w:tc>
@@ -10988,6 +11722,7 @@
                 </w:tcPr>
                 <w:p>
                   <w:r>
+                    <w:lastRenderedPageBreak/>
                     <w:t>message</w:t>
                   </w:r>
                 </w:p>
@@ -11056,6 +11791,7 @@
                 <w:b/>
                 <w:bCs/>
               </w:rPr>
+              <w:lastRenderedPageBreak/>
               <w:t>Header Parameters:</w:t>
             </w:r>
           </w:p>
@@ -11117,7 +11853,15 @@
                     <w:t xml:space="preserve">Description: </w:t>
                   </w:r>
                   <w:r>
-                    <w:t>user token, obtained via authenticating via /api/token</w:t>
+                    <w:t>user token, obtained via authenticating via /</w:t>
+                  </w:r>
+                  <w:proofErr w:type="spellStart"/>
+                  <w:r>
+                    <w:t>api</w:t>
+                  </w:r>
+                  <w:proofErr w:type="spellEnd"/>
+                  <w:r>
+                    <w:t>/token</w:t>
                   </w:r>
                 </w:p>
               </w:tc>
@@ -11186,13 +11930,17 @@
                 </w:tcPr>
                 <w:p>
                   <w:r>
-                    <w:t>Comment successfully created, returns comment_id</w:t>
-                  </w:r>
+                    <w:t xml:space="preserve">Comment successfully created, returns </w:t>
+                  </w:r>
+                  <w:proofErr w:type="spellStart"/>
+                  <w:r>
+                    <w:t>comment_id</w:t>
+                  </w:r>
+                  <w:proofErr w:type="spellEnd"/>
                 </w:p>
                 <w:p/>
                 <w:p>
                   <w:r>
-                    <w:lastRenderedPageBreak/>
                     <w:t>Example:</w:t>
                   </w:r>
                 </w:p>
@@ -11205,11 +11953,18 @@
                   <w:r>
                     <w:t>“</w:t>
                   </w:r>
+                  <w:proofErr w:type="spellStart"/>
                   <w:r>
                     <w:t>comment_id</w:t>
                   </w:r>
-                  <w:r>
-                    <w:t>” : “1AFG83AERD”</w:t>
+                  <w:proofErr w:type="spellEnd"/>
+                  <w:proofErr w:type="gramStart"/>
+                  <w:r>
+                    <w:t>” :</w:t>
+                  </w:r>
+                  <w:proofErr w:type="gramEnd"/>
+                  <w:r>
+                    <w:t xml:space="preserve"> “1AFG83AERD”</w:t>
                   </w:r>
                 </w:p>
                 <w:p>
@@ -11226,7 +11981,6 @@
                 </w:tcPr>
                 <w:p>
                   <w:r>
-                    <w:lastRenderedPageBreak/>
                     <w:t>400</w:t>
                   </w:r>
                 </w:p>
@@ -11422,7 +12176,23 @@
               <w:t>Path</w:t>
             </w:r>
             <w:r>
-              <w:t>: /api/post/{post_id}/tag</w:t>
+              <w:t>: /</w:t>
+            </w:r>
+            <w:proofErr w:type="spellStart"/>
+            <w:r>
+              <w:t>api</w:t>
+            </w:r>
+            <w:proofErr w:type="spellEnd"/>
+            <w:r>
+              <w:t>/post/{</w:t>
+            </w:r>
+            <w:proofErr w:type="spellStart"/>
+            <w:r>
+              <w:t>post_id</w:t>
+            </w:r>
+            <w:proofErr w:type="spellEnd"/>
+            <w:r>
+              <w:t>}/tag</w:t>
             </w:r>
           </w:p>
         </w:tc>
@@ -11485,9 +12255,11 @@
                   <w:tcW w:w="4395" w:type="dxa"/>
                 </w:tcPr>
                 <w:p>
+                  <w:proofErr w:type="spellStart"/>
                   <w:r>
                     <w:t>post_id</w:t>
                   </w:r>
+                  <w:proofErr w:type="spellEnd"/>
                 </w:p>
               </w:tc>
               <w:tc>
@@ -11527,7 +12299,15 @@
                     <w:t>Description</w:t>
                   </w:r>
                   <w:r>
-                    <w:t>: new comma-seperated post tags</w:t>
+                    <w:t>: new comma-</w:t>
+                  </w:r>
+                  <w:proofErr w:type="spellStart"/>
+                  <w:r>
+                    <w:t>seperated</w:t>
+                  </w:r>
+                  <w:proofErr w:type="spellEnd"/>
+                  <w:r>
+                    <w:t xml:space="preserve"> post tags</w:t>
                   </w:r>
                 </w:p>
               </w:tc>
@@ -11573,9 +12353,11 @@
                   <w:tcW w:w="4395" w:type="dxa"/>
                 </w:tcPr>
                 <w:p>
+                  <w:proofErr w:type="spellStart"/>
                   <w:r>
                     <w:t>post_tag</w:t>
                   </w:r>
+                  <w:proofErr w:type="spellEnd"/>
                 </w:p>
               </w:tc>
               <w:tc>
@@ -11707,10 +12489,19 @@
                       <w:b/>
                       <w:bCs/>
                     </w:rPr>
+                    <w:lastRenderedPageBreak/>
                     <w:t xml:space="preserve">Description: </w:t>
                   </w:r>
                   <w:r>
-                    <w:t>user token, obtained via authenticating via /api/token</w:t>
+                    <w:t>user token, obtained via authenticating via /</w:t>
+                  </w:r>
+                  <w:proofErr w:type="spellStart"/>
+                  <w:r>
+                    <w:t>api</w:t>
+                  </w:r>
+                  <w:proofErr w:type="spellEnd"/>
+                  <w:r>
+                    <w:t>/token</w:t>
                   </w:r>
                 </w:p>
               </w:tc>
@@ -11744,6 +12535,7 @@
                 <w:b/>
                 <w:bCs/>
               </w:rPr>
+              <w:lastRenderedPageBreak/>
               <w:t>Response:</w:t>
             </w:r>
           </w:p>
@@ -11779,10 +12571,31 @@
                 </w:tcPr>
                 <w:p>
                   <w:r>
-                    <w:t xml:space="preserve">List of comma separated post tags, </w:t>
-                  </w:r>
-                  <w:r>
-                    <w:t>ie old ones minues the deleted tag</w:t>
+                    <w:t xml:space="preserve">List of </w:t>
+                  </w:r>
+                  <w:proofErr w:type="gramStart"/>
+                  <w:r>
+                    <w:t>comma</w:t>
+                  </w:r>
+                  <w:proofErr w:type="gramEnd"/>
+                  <w:r>
+                    <w:t xml:space="preserve"> separated post tags, </w:t>
+                  </w:r>
+                  <w:proofErr w:type="spellStart"/>
+                  <w:r>
+                    <w:t>ie</w:t>
+                  </w:r>
+                  <w:proofErr w:type="spellEnd"/>
+                  <w:r>
+                    <w:t xml:space="preserve"> old ones </w:t>
+                  </w:r>
+                  <w:proofErr w:type="spellStart"/>
+                  <w:r>
+                    <w:t>minues</w:t>
+                  </w:r>
+                  <w:proofErr w:type="spellEnd"/>
+                  <w:r>
+                    <w:t xml:space="preserve"> the deleted tag</w:t>
                   </w:r>
                 </w:p>
                 <w:p/>
@@ -11799,7 +12612,20 @@
                 </w:p>
                 <w:p>
                   <w:r>
-                    <w:t xml:space="preserve">“post_tags” : </w:t>
+                    <w:t>“</w:t>
+                  </w:r>
+                  <w:proofErr w:type="spellStart"/>
+                  <w:r>
+                    <w:t>post_tags</w:t>
+                  </w:r>
+                  <w:proofErr w:type="spellEnd"/>
+                  <w:proofErr w:type="gramStart"/>
+                  <w:r>
+                    <w:t>” :</w:t>
+                  </w:r>
+                  <w:proofErr w:type="gramEnd"/>
+                  <w:r>
+                    <w:t xml:space="preserve"> </w:t>
                   </w:r>
                 </w:p>
                 <w:p>
@@ -12043,7 +12869,15 @@
               <w:t>Path</w:t>
             </w:r>
             <w:r>
-              <w:t>: /api/advert</w:t>
+              <w:t>: /</w:t>
+            </w:r>
+            <w:proofErr w:type="spellStart"/>
+            <w:r>
+              <w:t>api</w:t>
+            </w:r>
+            <w:proofErr w:type="spellEnd"/>
+            <w:r>
+              <w:t>/advert</w:t>
             </w:r>
           </w:p>
         </w:tc>
@@ -12114,8 +12948,29 @@
                 </w:tcPr>
                 <w:p>
                   <w:r>
-                    <w:t>Returns random advert. Video_path and Photo_path only returned if avaliable</w:t>
-                  </w:r>
+                    <w:t xml:space="preserve">Returns random advert. </w:t>
+                  </w:r>
+                  <w:proofErr w:type="spellStart"/>
+                  <w:r>
+                    <w:t>Video_path</w:t>
+                  </w:r>
+                  <w:proofErr w:type="spellEnd"/>
+                  <w:r>
+                    <w:t xml:space="preserve"> and </w:t>
+                  </w:r>
+                  <w:proofErr w:type="spellStart"/>
+                  <w:r>
+                    <w:t>Photo_path</w:t>
+                  </w:r>
+                  <w:proofErr w:type="spellEnd"/>
+                  <w:r>
+                    <w:t xml:space="preserve"> only returned if </w:t>
+                  </w:r>
+                  <w:proofErr w:type="spellStart"/>
+                  <w:r>
+                    <w:t>avaliable</w:t>
+                  </w:r>
+                  <w:proofErr w:type="spellEnd"/>
                 </w:p>
                 <w:p/>
                 <w:p>
@@ -12125,7 +12980,15 @@
                 </w:p>
                 <w:p>
                   <w:r>
-                    <w:t>“advert_id”:</w:t>
+                    <w:t>“</w:t>
+                  </w:r>
+                  <w:proofErr w:type="spellStart"/>
+                  <w:r>
+                    <w:t>advert_id</w:t>
+                  </w:r>
+                  <w:proofErr w:type="spellEnd"/>
+                  <w:r>
+                    <w:t>”:</w:t>
                   </w:r>
                 </w:p>
                 <w:p>
@@ -12135,12 +12998,21 @@
                 </w:p>
                 <w:p>
                   <w:r>
+                    <w:lastRenderedPageBreak/>
                     <w:t>“message”:</w:t>
                   </w:r>
                 </w:p>
                 <w:p>
                   <w:r>
-                    <w:t>“photo_path”:</w:t>
+                    <w:t>“</w:t>
+                  </w:r>
+                  <w:proofErr w:type="spellStart"/>
+                  <w:r>
+                    <w:t>photo_path</w:t>
+                  </w:r>
+                  <w:proofErr w:type="spellEnd"/>
+                  <w:r>
+                    <w:t>”:</w:t>
                   </w:r>
                 </w:p>
                 <w:p>
@@ -12150,7 +13022,15 @@
                 </w:p>
                 <w:p>
                   <w:r>
-                    <w:t>“video_path”:</w:t>
+                    <w:t>“</w:t>
+                  </w:r>
+                  <w:proofErr w:type="spellStart"/>
+                  <w:r>
+                    <w:t>video_path</w:t>
+                  </w:r>
+                  <w:proofErr w:type="spellEnd"/>
+                  <w:r>
+                    <w:t>”:</w:t>
                   </w:r>
                 </w:p>
                 <w:p>
@@ -12168,6 +13048,7 @@
                 </w:tcPr>
                 <w:p>
                   <w:r>
+                    <w:lastRenderedPageBreak/>
                     <w:t>400</w:t>
                   </w:r>
                 </w:p>
@@ -12341,7 +13222,15 @@
               <w:t>Path</w:t>
             </w:r>
             <w:r>
-              <w:t>: /api/advert</w:t>
+              <w:t>: /</w:t>
+            </w:r>
+            <w:proofErr w:type="spellStart"/>
+            <w:r>
+              <w:t>api</w:t>
+            </w:r>
+            <w:proofErr w:type="spellEnd"/>
+            <w:r>
+              <w:t>/advert</w:t>
             </w:r>
           </w:p>
         </w:tc>
@@ -12402,7 +13291,6 @@
                 </w:tcPr>
                 <w:p>
                   <w:r>
-                    <w:lastRenderedPageBreak/>
                     <w:t>200</w:t>
                   </w:r>
                 </w:p>
@@ -12413,8 +13301,29 @@
                 </w:tcPr>
                 <w:p>
                   <w:r>
-                    <w:t>Returns random advert. Video_path and Photo_path only returned if avaliable</w:t>
-                  </w:r>
+                    <w:t xml:space="preserve">Returns random advert. </w:t>
+                  </w:r>
+                  <w:proofErr w:type="spellStart"/>
+                  <w:r>
+                    <w:t>Video_path</w:t>
+                  </w:r>
+                  <w:proofErr w:type="spellEnd"/>
+                  <w:r>
+                    <w:t xml:space="preserve"> and </w:t>
+                  </w:r>
+                  <w:proofErr w:type="spellStart"/>
+                  <w:r>
+                    <w:t>Photo_path</w:t>
+                  </w:r>
+                  <w:proofErr w:type="spellEnd"/>
+                  <w:r>
+                    <w:t xml:space="preserve"> only returned if </w:t>
+                  </w:r>
+                  <w:proofErr w:type="spellStart"/>
+                  <w:r>
+                    <w:t>avaliable</w:t>
+                  </w:r>
+                  <w:proofErr w:type="spellEnd"/>
                 </w:p>
                 <w:p/>
                 <w:p>
@@ -12434,7 +13343,15 @@
                 </w:p>
                 <w:p>
                   <w:r>
-                    <w:t>“photo_path”:</w:t>
+                    <w:t>“</w:t>
+                  </w:r>
+                  <w:proofErr w:type="spellStart"/>
+                  <w:r>
+                    <w:t>photo_path</w:t>
+                  </w:r>
+                  <w:proofErr w:type="spellEnd"/>
+                  <w:r>
+                    <w:t>”:</w:t>
                   </w:r>
                 </w:p>
                 <w:p>
@@ -12444,7 +13361,15 @@
                 </w:p>
                 <w:p>
                   <w:r>
-                    <w:t>“video_path”:</w:t>
+                    <w:t>“</w:t>
+                  </w:r>
+                  <w:proofErr w:type="spellStart"/>
+                  <w:r>
+                    <w:t>video_path</w:t>
+                  </w:r>
+                  <w:proofErr w:type="spellEnd"/>
+                  <w:r>
+                    <w:t>”:</w:t>
                   </w:r>
                 </w:p>
                 <w:p>
@@ -12637,7 +13562,23 @@
               <w:t>Path</w:t>
             </w:r>
             <w:r>
-              <w:t>: /api/advert/{advert_id}</w:t>
+              <w:t>: /</w:t>
+            </w:r>
+            <w:proofErr w:type="spellStart"/>
+            <w:r>
+              <w:t>api</w:t>
+            </w:r>
+            <w:proofErr w:type="spellEnd"/>
+            <w:r>
+              <w:t>/advert/{</w:t>
+            </w:r>
+            <w:proofErr w:type="spellStart"/>
+            <w:r>
+              <w:t>advert_id</w:t>
+            </w:r>
+            <w:proofErr w:type="spellEnd"/>
+            <w:r>
+              <w:t>}</w:t>
             </w:r>
           </w:p>
         </w:tc>

</xml_diff>